<commit_message>
I added some junk just to showcase making changes to GitHub
</commit_message>
<xml_diff>
--- a/prompt_engineering_1/No one has landed on Mars yet.docx
+++ b/prompt_engineering_1/No one has landed on Mars yet.docx
@@ -6,6 +6,52 @@
       <w:r>
         <w:t>No one has landed on Mars yet. While there have been numerous robotic missions to explore Mars, like the rovers Curiosity and Perseverance, human space exploration has not yet reached Mars. NASA and other space agencies are planning for crewed missions to Mars in the future, but the timeline for the first human landing is still a bit uncertain, possibly around the 2030s.</w:t>
       </w:r>
+    </w:p>
+    <w:p/>
+    <w:p>
+      <w:proofErr w:type="spellStart"/>
+      <w:r>
+        <w:t>Jsoijfsoidjfosdijfosijdf</w:t>
+      </w:r>
+      <w:proofErr w:type="spellEnd"/>
+    </w:p>
+    <w:p>
+      <w:proofErr w:type="spellStart"/>
+      <w:r>
+        <w:t>Dfoijsdofijsdoifjsdf</w:t>
+      </w:r>
+      <w:proofErr w:type="spellEnd"/>
+    </w:p>
+    <w:p>
+      <w:proofErr w:type="spellStart"/>
+      <w:r>
+        <w:t>I</w:t>
+      </w:r>
+      <w:r>
+        <w:t>ojdfojsdfoijsdfijdfoij</w:t>
+      </w:r>
+      <w:proofErr w:type="spellEnd"/>
+    </w:p>
+    <w:p>
+      <w:proofErr w:type="spellStart"/>
+      <w:r>
+        <w:t>Sdfoijsdoifjsdf</w:t>
+      </w:r>
+      <w:proofErr w:type="spellEnd"/>
+    </w:p>
+    <w:p>
+      <w:proofErr w:type="spellStart"/>
+      <w:r>
+        <w:t>Sojfsoidjfsd</w:t>
+      </w:r>
+      <w:proofErr w:type="spellEnd"/>
+    </w:p>
+    <w:p>
+      <w:proofErr w:type="spellStart"/>
+      <w:r>
+        <w:t>oifjoisdjfoisjdfjojojdfsjdf</w:t>
+      </w:r>
+      <w:proofErr w:type="spellEnd"/>
     </w:p>
     <w:sectPr>
       <w:pgSz w:w="12240" w:h="15840"/>
@@ -614,6 +660,7 @@
   <w:style w:type="character" w:default="1" w:styleId="DefaultParagraphFont">
     <w:name w:val="Default Paragraph Font"/>
     <w:uiPriority w:val="1"/>
+    <w:semiHidden/>
     <w:unhideWhenUsed/>
   </w:style>
   <w:style w:type="table" w:default="1" w:styleId="TableNormal">

</xml_diff>